<commit_message>
Modificações no relatório de atividades.
</commit_message>
<xml_diff>
--- a/relatorios/DiogoLR_atividades_mestrado.docx
+++ b/relatorios/DiogoLR_atividades_mestrado.docx
@@ -228,15 +228,6 @@
     <w:p>
       <w:pPr>
         <w:spacing w:line="360" w:lineRule="auto"/>
-        <w:rPr>
-          <w:rFonts w:ascii="Times New Roman" w:hAnsi="Times New Roman" w:cs="Times New Roman"/>
-          <w:sz w:val="24"/>
-        </w:rPr>
-      </w:pPr>
-    </w:p>
-    <w:p>
-      <w:pPr>
-        <w:spacing w:line="360" w:lineRule="auto"/>
         <w:ind w:left="4820"/>
         <w:rPr>
           <w:rFonts w:ascii="Times New Roman" w:hAnsi="Times New Roman" w:cs="Times New Roman"/>
@@ -300,6 +291,13 @@
           <w:sz w:val="24"/>
         </w:rPr>
         <w:t>idade para Automação Industrial</w:t>
+      </w:r>
+      <w:r>
+        <w:rPr>
+          <w:rFonts w:ascii="Times New Roman" w:hAnsi="Times New Roman" w:cs="Times New Roman"/>
+          <w:sz w:val="24"/>
+        </w:rPr>
+        <w:t xml:space="preserve"> na Universidade Federal do Rio Grande do Norte</w:t>
       </w:r>
       <w:r>
         <w:rPr>
@@ -456,7 +454,7 @@
         </w:rPr>
         <w:fldChar w:fldCharType="separate"/>
       </w:r>
-      <w:hyperlink w:anchor="_Toc299058665" w:history="1">
+      <w:hyperlink w:anchor="_Toc299091713" w:history="1">
         <w:r>
           <w:rPr>
             <w:rStyle w:val="Hyperlink"/>
@@ -483,7 +481,7 @@
             <w:noProof/>
             <w:webHidden/>
           </w:rPr>
-          <w:instrText xml:space="preserve"> PAGEREF _Toc299058665 \h </w:instrText>
+          <w:instrText xml:space="preserve"> PAGEREF _Toc299091713 \h </w:instrText>
         </w:r>
         <w:r>
           <w:rPr>
@@ -528,7 +526,7 @@
           <w:lang w:eastAsia="pt-BR"/>
         </w:rPr>
       </w:pPr>
-      <w:hyperlink w:anchor="_Toc299058666" w:history="1">
+      <w:hyperlink w:anchor="_Toc299091714" w:history="1">
         <w:r>
           <w:rPr>
             <w:rStyle w:val="Hyperlink"/>
@@ -555,7 +553,7 @@
             <w:noProof/>
             <w:webHidden/>
           </w:rPr>
-          <w:instrText xml:space="preserve"> PAGEREF _Toc299058666 \h </w:instrText>
+          <w:instrText xml:space="preserve"> PAGEREF _Toc299091714 \h </w:instrText>
         </w:r>
         <w:r>
           <w:rPr>
@@ -600,7 +598,7 @@
           <w:lang w:eastAsia="pt-BR"/>
         </w:rPr>
       </w:pPr>
-      <w:hyperlink w:anchor="_Toc299058667" w:history="1">
+      <w:hyperlink w:anchor="_Toc299091715" w:history="1">
         <w:r>
           <w:rPr>
             <w:rStyle w:val="Hyperlink"/>
@@ -627,7 +625,7 @@
             <w:noProof/>
             <w:webHidden/>
           </w:rPr>
-          <w:instrText xml:space="preserve"> PAGEREF _Toc299058667 \h </w:instrText>
+          <w:instrText xml:space="preserve"> PAGEREF _Toc299091715 \h </w:instrText>
         </w:r>
         <w:r>
           <w:rPr>
@@ -672,13 +670,13 @@
           <w:lang w:eastAsia="pt-BR"/>
         </w:rPr>
       </w:pPr>
-      <w:hyperlink w:anchor="_Toc299058668" w:history="1">
+      <w:hyperlink w:anchor="_Toc299091716" w:history="1">
         <w:r>
           <w:rPr>
             <w:rStyle w:val="Hyperlink"/>
             <w:noProof/>
           </w:rPr>
-          <w:t>2.2 Detalhamento sobre as atividades desenvolvidas</w:t>
+          <w:t>2.2 Descrição das atividades desenvolvidas</w:t>
         </w:r>
         <w:r>
           <w:rPr>
@@ -699,7 +697,7 @@
             <w:noProof/>
             <w:webHidden/>
           </w:rPr>
-          <w:instrText xml:space="preserve"> PAGEREF _Toc299058668 \h </w:instrText>
+          <w:instrText xml:space="preserve"> PAGEREF _Toc299091716 \h </w:instrText>
         </w:r>
         <w:r>
           <w:rPr>
@@ -744,7 +742,7 @@
           <w:lang w:eastAsia="pt-BR"/>
         </w:rPr>
       </w:pPr>
-      <w:hyperlink w:anchor="_Toc299058669" w:history="1">
+      <w:hyperlink w:anchor="_Toc299091717" w:history="1">
         <w:r>
           <w:rPr>
             <w:rStyle w:val="Hyperlink"/>
@@ -771,7 +769,7 @@
             <w:noProof/>
             <w:webHidden/>
           </w:rPr>
-          <w:instrText xml:space="preserve"> PAGEREF _Toc299058669 \h </w:instrText>
+          <w:instrText xml:space="preserve"> PAGEREF _Toc299091717 \h </w:instrText>
         </w:r>
         <w:r>
           <w:rPr>
@@ -816,13 +814,14 @@
           <w:lang w:eastAsia="pt-BR"/>
         </w:rPr>
       </w:pPr>
-      <w:hyperlink w:anchor="_Toc299058670" w:history="1">
+      <w:hyperlink w:anchor="_Toc299091718" w:history="1">
         <w:r>
           <w:rPr>
             <w:rStyle w:val="Hyperlink"/>
             <w:noProof/>
+            <w:lang w:val="en-US"/>
           </w:rPr>
-          <w:t>3. Artigos</w:t>
+          <w:t>3. Produção científica</w:t>
         </w:r>
         <w:r>
           <w:rPr>
@@ -843,7 +842,7 @@
             <w:noProof/>
             <w:webHidden/>
           </w:rPr>
-          <w:instrText xml:space="preserve"> PAGEREF _Toc299058670 \h </w:instrText>
+          <w:instrText xml:space="preserve"> PAGEREF _Toc299091718 \h </w:instrText>
         </w:r>
         <w:r>
           <w:rPr>
@@ -913,7 +912,7 @@
         <w:spacing w:after="120" w:line="360" w:lineRule="auto"/>
         <w:ind w:left="0" w:firstLine="0"/>
       </w:pPr>
-      <w:bookmarkStart w:id="0" w:name="_Toc299058665"/>
+      <w:bookmarkStart w:id="0" w:name="_Toc299091713"/>
       <w:r>
         <w:lastRenderedPageBreak/>
         <w:t>1. I</w:t>
@@ -963,7 +962,7 @@
           <w:sz w:val="24"/>
           <w:szCs w:val="24"/>
         </w:rPr>
-        <w:t xml:space="preserve"> como aluno de mestrado do Programa de Pós-Graduação em Engenharia Elétrica </w:t>
+        <w:t xml:space="preserve"> como aluno de mestrado do Programa de Pós-Graduação em Engenharia Elétrica e de Computação </w:t>
       </w:r>
       <w:r>
         <w:rPr>
@@ -979,7 +978,7 @@
           <w:sz w:val="24"/>
           <w:szCs w:val="24"/>
         </w:rPr>
-        <w:t>e de Computação da Universidade Federal do Rio</w:t>
+        <w:t>da Universidade Federal do Rio</w:t>
       </w:r>
       <w:r>
         <w:rPr>
@@ -1117,7 +1116,7 @@
         <w:spacing w:after="120" w:line="360" w:lineRule="auto"/>
         <w:ind w:left="0" w:firstLine="0"/>
       </w:pPr>
-      <w:bookmarkStart w:id="1" w:name="_Toc299058666"/>
+      <w:bookmarkStart w:id="1" w:name="_Toc299091714"/>
       <w:r>
         <w:t xml:space="preserve">2. </w:t>
       </w:r>
@@ -1134,7 +1133,7 @@
           <w:i/>
         </w:rPr>
       </w:pPr>
-      <w:bookmarkStart w:id="2" w:name="_Toc299058667"/>
+      <w:bookmarkStart w:id="2" w:name="_Toc299091715"/>
       <w:r>
         <w:rPr>
           <w:i/>
@@ -1165,7 +1164,23 @@
           <w:sz w:val="24"/>
           <w:szCs w:val="24"/>
         </w:rPr>
-        <w:t>O cronograma das atividades desenvolvidas ao longo do projeto pode ser visto</w:t>
+        <w:t>O cronograma das atividades desenvolvidas</w:t>
+      </w:r>
+      <w:r>
+        <w:rPr>
+          <w:rFonts w:ascii="Times New Roman" w:hAnsi="Times New Roman" w:cs="Times New Roman"/>
+          <w:sz w:val="24"/>
+          <w:szCs w:val="24"/>
+        </w:rPr>
+        <w:t xml:space="preserve"> pelo aluno</w:t>
+      </w:r>
+      <w:r>
+        <w:rPr>
+          <w:rFonts w:ascii="Times New Roman" w:hAnsi="Times New Roman" w:cs="Times New Roman"/>
+          <w:sz w:val="24"/>
+          <w:szCs w:val="24"/>
+        </w:rPr>
+        <w:t xml:space="preserve"> ao longo do projeto pode ser visto</w:t>
       </w:r>
       <w:r>
         <w:rPr>
@@ -1203,6 +1218,15 @@
           <w:szCs w:val="24"/>
         </w:rPr>
         <w:t>Tab. 1 – Cronograma de atividades desenvolvidas</w:t>
+      </w:r>
+      <w:r>
+        <w:rPr>
+          <w:rFonts w:ascii="Times New Roman" w:hAnsi="Times New Roman" w:cs="Times New Roman"/>
+          <w:b/>
+          <w:sz w:val="20"/>
+          <w:szCs w:val="24"/>
+        </w:rPr>
+        <w:t>.</w:t>
       </w:r>
     </w:p>
     <w:tbl>
@@ -4464,7 +4488,15 @@
                 <w:sz w:val="24"/>
                 <w:szCs w:val="24"/>
               </w:rPr>
-              <w:t>Correções e conclusão das obrigações</w:t>
+              <w:t xml:space="preserve">Correções e conclusão </w:t>
+            </w:r>
+            <w:r>
+              <w:rPr>
+                <w:rFonts w:ascii="Times New Roman" w:hAnsi="Times New Roman" w:cs="Times New Roman"/>
+                <w:sz w:val="24"/>
+                <w:szCs w:val="24"/>
+              </w:rPr>
+              <w:t>das atividades</w:t>
             </w:r>
           </w:p>
         </w:tc>
@@ -4917,7 +4949,7 @@
           <w:i/>
         </w:rPr>
       </w:pPr>
-      <w:bookmarkStart w:id="3" w:name="_Toc299058668"/>
+      <w:bookmarkStart w:id="3" w:name="_Toc299091716"/>
       <w:r>
         <w:rPr>
           <w:i/>
@@ -4934,7 +4966,13 @@
         <w:rPr>
           <w:i/>
         </w:rPr>
-        <w:t xml:space="preserve">Detalhamento sobre </w:t>
+        <w:t>D</w:t>
+      </w:r>
+      <w:r>
+        <w:rPr>
+          <w:i/>
+        </w:rPr>
+        <w:t>escrição d</w:t>
       </w:r>
       <w:r>
         <w:rPr>
@@ -4972,15 +5010,39 @@
           <w:sz w:val="24"/>
           <w:szCs w:val="24"/>
         </w:rPr>
-        <w:t>Durante a primeir</w:t>
-      </w:r>
-      <w:r>
-        <w:rPr>
-          <w:rFonts w:ascii="Times New Roman" w:hAnsi="Times New Roman" w:cs="Times New Roman"/>
-          <w:sz w:val="24"/>
-          <w:szCs w:val="24"/>
-        </w:rPr>
-        <w:t>o semestre</w:t>
+        <w:t>Durante o</w:t>
+      </w:r>
+      <w:r>
+        <w:rPr>
+          <w:rFonts w:ascii="Times New Roman" w:hAnsi="Times New Roman" w:cs="Times New Roman"/>
+          <w:sz w:val="24"/>
+          <w:szCs w:val="24"/>
+        </w:rPr>
+        <w:t xml:space="preserve"> primeir</w:t>
+      </w:r>
+      <w:r>
+        <w:rPr>
+          <w:rFonts w:ascii="Times New Roman" w:hAnsi="Times New Roman" w:cs="Times New Roman"/>
+          <w:sz w:val="24"/>
+          <w:szCs w:val="24"/>
+        </w:rPr>
+        <w:t xml:space="preserve">o </w:t>
+      </w:r>
+      <w:r>
+        <w:rPr>
+          <w:rFonts w:ascii="Times New Roman" w:hAnsi="Times New Roman" w:cs="Times New Roman"/>
+          <w:sz w:val="24"/>
+          <w:szCs w:val="24"/>
+        </w:rPr>
+        <w:t xml:space="preserve">(2009.2) e o segundo </w:t>
+      </w:r>
+      <w:r>
+        <w:rPr>
+          <w:rFonts w:ascii="Times New Roman" w:hAnsi="Times New Roman" w:cs="Times New Roman"/>
+          <w:sz w:val="24"/>
+          <w:szCs w:val="24"/>
+        </w:rPr>
+        <w:t>semestre</w:t>
       </w:r>
       <w:r>
         <w:rPr>
@@ -4996,6 +5058,14 @@
           <w:sz w:val="24"/>
           <w:szCs w:val="24"/>
         </w:rPr>
+        <w:t xml:space="preserve">(2010.1) </w:t>
+      </w:r>
+      <w:r>
+        <w:rPr>
+          <w:rFonts w:ascii="Times New Roman" w:hAnsi="Times New Roman" w:cs="Times New Roman"/>
+          <w:sz w:val="24"/>
+          <w:szCs w:val="24"/>
+        </w:rPr>
         <w:t>como bolsista</w:t>
       </w:r>
       <w:r>
@@ -5005,22 +5075,6 @@
           <w:szCs w:val="24"/>
         </w:rPr>
         <w:t xml:space="preserve"> do projeto</w:t>
-      </w:r>
-      <w:r>
-        <w:rPr>
-          <w:rFonts w:ascii="Times New Roman" w:hAnsi="Times New Roman" w:cs="Times New Roman"/>
-          <w:sz w:val="24"/>
-          <w:szCs w:val="24"/>
-        </w:rPr>
-        <w:t xml:space="preserve"> </w:t>
-      </w:r>
-      <w:r>
-        <w:rPr>
-          <w:rFonts w:ascii="Times New Roman" w:hAnsi="Times New Roman" w:cs="Times New Roman"/>
-          <w:sz w:val="24"/>
-          <w:szCs w:val="24"/>
-        </w:rPr>
-        <w:t>(2009.2)</w:t>
       </w:r>
       <w:r>
         <w:rPr>
@@ -5167,7 +5221,23 @@
           <w:sz w:val="24"/>
           <w:szCs w:val="24"/>
         </w:rPr>
-        <w:t xml:space="preserve">, o aluno passou a desenvolver uma simulação para o modelo de </w:t>
+        <w:t>, o aluno passou a desenvolver um</w:t>
+      </w:r>
+      <w:r>
+        <w:rPr>
+          <w:rFonts w:ascii="Times New Roman" w:hAnsi="Times New Roman" w:cs="Times New Roman"/>
+          <w:sz w:val="24"/>
+          <w:szCs w:val="24"/>
+        </w:rPr>
+        <w:t xml:space="preserve"> ambiente de</w:t>
+      </w:r>
+      <w:r>
+        <w:rPr>
+          <w:rFonts w:ascii="Times New Roman" w:hAnsi="Times New Roman" w:cs="Times New Roman"/>
+          <w:sz w:val="24"/>
+          <w:szCs w:val="24"/>
+        </w:rPr>
+        <w:t xml:space="preserve"> simulação para o modelo de </w:t>
       </w:r>
       <w:r>
         <w:rPr>
@@ -5183,7 +5253,23 @@
           <w:sz w:val="24"/>
           <w:szCs w:val="24"/>
         </w:rPr>
-        <w:t xml:space="preserve">, que seria utilizada para os testes do sistema de detecção e </w:t>
+        <w:t>, que seria utilizad</w:t>
+      </w:r>
+      <w:r>
+        <w:rPr>
+          <w:rFonts w:ascii="Times New Roman" w:hAnsi="Times New Roman" w:cs="Times New Roman"/>
+          <w:sz w:val="24"/>
+          <w:szCs w:val="24"/>
+        </w:rPr>
+        <w:t>o</w:t>
+      </w:r>
+      <w:r>
+        <w:rPr>
+          <w:rFonts w:ascii="Times New Roman" w:hAnsi="Times New Roman" w:cs="Times New Roman"/>
+          <w:sz w:val="24"/>
+          <w:szCs w:val="24"/>
+        </w:rPr>
+        <w:t xml:space="preserve"> para os testes do sistema de detecção </w:t>
       </w:r>
       <w:r>
         <w:rPr>
@@ -5192,7 +5278,7 @@
           <w:szCs w:val="24"/>
         </w:rPr>
         <w:lastRenderedPageBreak/>
-        <w:t>diagn</w:t>
+        <w:t>e diagn</w:t>
       </w:r>
       <w:r>
         <w:rPr>
@@ -5260,7 +5346,15 @@
           <w:sz w:val="24"/>
           <w:szCs w:val="24"/>
         </w:rPr>
-        <w:t xml:space="preserve">a conclusão do desenvolvimento da simulação, </w:t>
+        <w:t>e concluir o ambiente de</w:t>
+      </w:r>
+      <w:r>
+        <w:rPr>
+          <w:rFonts w:ascii="Times New Roman" w:hAnsi="Times New Roman" w:cs="Times New Roman"/>
+          <w:sz w:val="24"/>
+          <w:szCs w:val="24"/>
+        </w:rPr>
+        <w:t xml:space="preserve"> simulação, </w:t>
       </w:r>
       <w:r>
         <w:rPr>
@@ -5356,6 +5450,22 @@
           <w:sz w:val="24"/>
           <w:szCs w:val="24"/>
         </w:rPr>
+        <w:t xml:space="preserve"> juntamente com o </w:t>
+      </w:r>
+      <w:r>
+        <w:rPr>
+          <w:rFonts w:ascii="Times New Roman" w:hAnsi="Times New Roman" w:cs="Times New Roman"/>
+          <w:sz w:val="24"/>
+          <w:szCs w:val="24"/>
+        </w:rPr>
+        <w:t>bolsista de doutorado do projeto</w:t>
+      </w:r>
+      <w:r>
+        <w:rPr>
+          <w:rFonts w:ascii="Times New Roman" w:hAnsi="Times New Roman" w:cs="Times New Roman"/>
+          <w:sz w:val="24"/>
+          <w:szCs w:val="24"/>
+        </w:rPr>
         <w:t>.</w:t>
       </w:r>
       <w:r>
@@ -5364,7 +5474,25 @@
           <w:sz w:val="24"/>
           <w:szCs w:val="24"/>
         </w:rPr>
-        <w:t xml:space="preserve"> Concluída esta etapa, a simulação estava pronta para ser utilizada pelo aluno para o</w:t>
+        <w:t xml:space="preserve"> Concluída esta etapa, a</w:t>
+      </w:r>
+      <w:r>
+        <w:rPr>
+          <w:rFonts w:ascii="Times New Roman" w:hAnsi="Times New Roman" w:cs="Times New Roman"/>
+          <w:sz w:val="24"/>
+          <w:szCs w:val="24"/>
+        </w:rPr>
+        <w:t>s falhas foram implementadas no sistema e</w:t>
+      </w:r>
+      <w:bookmarkStart w:id="4" w:name="_GoBack"/>
+      <w:bookmarkEnd w:id="4"/>
+      <w:r>
+        <w:rPr>
+          <w:rFonts w:ascii="Times New Roman" w:hAnsi="Times New Roman" w:cs="Times New Roman"/>
+          <w:sz w:val="24"/>
+          <w:szCs w:val="24"/>
+        </w:rPr>
+        <w:t xml:space="preserve"> simulação estava pronta para ser utilizada pelo aluno para o</w:t>
       </w:r>
       <w:r>
         <w:rPr>
@@ -5415,7 +5543,23 @@
           <w:sz w:val="24"/>
           <w:szCs w:val="24"/>
         </w:rPr>
-        <w:t>treinamento das redes neurais, utilizadas pelo sistema de detecção e diagnóstico de falhas. Paralelamente, o aluno desenvolvia a</w:t>
+        <w:t>treinamento das redes neurais, utilizadas pelo sistema de detecç</w:t>
+      </w:r>
+      <w:r>
+        <w:rPr>
+          <w:rFonts w:ascii="Times New Roman" w:hAnsi="Times New Roman" w:cs="Times New Roman"/>
+          <w:sz w:val="24"/>
+          <w:szCs w:val="24"/>
+        </w:rPr>
+        <w:t xml:space="preserve">ão e diagnóstico. </w:t>
+      </w:r>
+      <w:r>
+        <w:rPr>
+          <w:rFonts w:ascii="Times New Roman" w:hAnsi="Times New Roman" w:cs="Times New Roman"/>
+          <w:sz w:val="24"/>
+          <w:szCs w:val="24"/>
+        </w:rPr>
+        <w:t>Paralelamente, o aluno desenvolvia a</w:t>
       </w:r>
       <w:r>
         <w:rPr>
@@ -5483,7 +5627,23 @@
           <w:sz w:val="24"/>
           <w:szCs w:val="24"/>
         </w:rPr>
-        <w:t xml:space="preserve"> foi aceito em dezembro.</w:t>
+        <w:t xml:space="preserve"> foi aceito em dezembro</w:t>
+      </w:r>
+      <w:r>
+        <w:rPr>
+          <w:rFonts w:ascii="Times New Roman" w:hAnsi="Times New Roman" w:cs="Times New Roman"/>
+          <w:sz w:val="24"/>
+          <w:szCs w:val="24"/>
+        </w:rPr>
+        <w:t xml:space="preserve"> deste ano</w:t>
+      </w:r>
+      <w:r>
+        <w:rPr>
+          <w:rFonts w:ascii="Times New Roman" w:hAnsi="Times New Roman" w:cs="Times New Roman"/>
+          <w:sz w:val="24"/>
+          <w:szCs w:val="24"/>
+        </w:rPr>
+        <w:t>.</w:t>
       </w:r>
       <w:r>
         <w:rPr>
@@ -5566,15 +5726,7 @@
           <w:sz w:val="24"/>
           <w:szCs w:val="24"/>
         </w:rPr>
-        <w:t xml:space="preserve"> </w:t>
-      </w:r>
-      <w:r>
-        <w:rPr>
-          <w:rFonts w:ascii="Times New Roman" w:hAnsi="Times New Roman" w:cs="Times New Roman"/>
-          <w:sz w:val="24"/>
-          <w:szCs w:val="24"/>
-        </w:rPr>
-        <w:t>(2011.1)</w:t>
+        <w:t xml:space="preserve"> (2011.1)</w:t>
       </w:r>
       <w:r>
         <w:rPr>
@@ -5607,6 +5759,14 @@
           <w:szCs w:val="24"/>
         </w:rPr>
         <w:t>árias</w:t>
+      </w:r>
+      <w:r>
+        <w:rPr>
+          <w:rFonts w:ascii="Times New Roman" w:hAnsi="Times New Roman" w:cs="Times New Roman"/>
+          <w:sz w:val="24"/>
+          <w:szCs w:val="24"/>
+        </w:rPr>
+        <w:t>, solicitadas pela banca</w:t>
       </w:r>
       <w:r>
         <w:rPr>
@@ -5652,7 +5812,7 @@
           <w:i/>
         </w:rPr>
       </w:pPr>
-      <w:bookmarkStart w:id="4" w:name="_Toc299058669"/>
+      <w:bookmarkStart w:id="5" w:name="_Toc299091717"/>
       <w:r>
         <w:rPr>
           <w:i/>
@@ -5677,157 +5837,180 @@
         </w:rPr>
         <w:t>aterial</w:t>
       </w:r>
-      <w:bookmarkEnd w:id="4"/>
-    </w:p>
-    <w:p>
-      <w:pPr>
-        <w:spacing w:line="360" w:lineRule="auto"/>
-        <w:ind w:firstLine="709"/>
-        <w:rPr>
-          <w:rFonts w:ascii="Times New Roman" w:hAnsi="Times New Roman" w:cs="Times New Roman"/>
-          <w:sz w:val="24"/>
-          <w:szCs w:val="24"/>
-        </w:rPr>
-      </w:pPr>
-      <w:r>
-        <w:rPr>
-          <w:rFonts w:ascii="Times New Roman" w:hAnsi="Times New Roman" w:cs="Times New Roman"/>
-          <w:sz w:val="24"/>
-          <w:szCs w:val="24"/>
-        </w:rPr>
-        <w:t>Todo o material desenvolvido ao longo do per</w:t>
-      </w:r>
-      <w:r>
-        <w:rPr>
-          <w:rFonts w:ascii="Times New Roman" w:hAnsi="Times New Roman" w:cs="Times New Roman"/>
-          <w:sz w:val="24"/>
-          <w:szCs w:val="24"/>
-        </w:rPr>
-        <w:t>íodo citado anteriormente foi entregue</w:t>
-      </w:r>
-      <w:r>
-        <w:rPr>
-          <w:rFonts w:ascii="Times New Roman" w:hAnsi="Times New Roman" w:cs="Times New Roman"/>
-          <w:sz w:val="24"/>
-          <w:szCs w:val="24"/>
-        </w:rPr>
-        <w:t xml:space="preserve"> pelo aluno </w:t>
-      </w:r>
-      <w:r>
-        <w:rPr>
-          <w:rFonts w:ascii="Times New Roman" w:hAnsi="Times New Roman" w:cs="Times New Roman"/>
-          <w:sz w:val="24"/>
-          <w:szCs w:val="24"/>
-        </w:rPr>
-        <w:t>ao coordenador do projeto n</w:t>
-      </w:r>
-      <w:r>
-        <w:rPr>
-          <w:rFonts w:ascii="Times New Roman" w:hAnsi="Times New Roman" w:cs="Times New Roman"/>
-          <w:sz w:val="24"/>
-          <w:szCs w:val="24"/>
-        </w:rPr>
-        <w:t>a UFRN, Prof. André Laurindo Maitelli.</w:t>
-      </w:r>
-      <w:r>
-        <w:rPr>
-          <w:rFonts w:ascii="Times New Roman" w:hAnsi="Times New Roman" w:cs="Times New Roman"/>
-          <w:sz w:val="24"/>
-          <w:szCs w:val="24"/>
-        </w:rPr>
-        <w:t xml:space="preserve"> </w:t>
-      </w:r>
-      <w:r>
-        <w:rPr>
-          <w:rFonts w:ascii="Times New Roman" w:hAnsi="Times New Roman" w:cs="Times New Roman"/>
-          <w:sz w:val="24"/>
-          <w:szCs w:val="24"/>
-        </w:rPr>
-        <w:t>O material citado engloba todos os sistemas computacionais</w:t>
-      </w:r>
-      <w:r>
-        <w:rPr>
-          <w:rFonts w:ascii="Times New Roman" w:hAnsi="Times New Roman" w:cs="Times New Roman"/>
-          <w:sz w:val="24"/>
-          <w:szCs w:val="24"/>
-        </w:rPr>
-        <w:t xml:space="preserve"> desenvolvidos, além</w:t>
-      </w:r>
-      <w:r>
-        <w:rPr>
-          <w:rFonts w:ascii="Times New Roman" w:hAnsi="Times New Roman" w:cs="Times New Roman"/>
-          <w:sz w:val="24"/>
-          <w:szCs w:val="24"/>
-        </w:rPr>
-        <w:t xml:space="preserve"> </w:t>
-      </w:r>
-      <w:r>
-        <w:rPr>
-          <w:rFonts w:ascii="Times New Roman" w:hAnsi="Times New Roman" w:cs="Times New Roman"/>
-          <w:sz w:val="24"/>
-          <w:szCs w:val="24"/>
-        </w:rPr>
-        <w:t>d</w:t>
-      </w:r>
-      <w:r>
-        <w:rPr>
-          <w:rFonts w:ascii="Times New Roman" w:hAnsi="Times New Roman" w:cs="Times New Roman"/>
-          <w:sz w:val="24"/>
-          <w:szCs w:val="24"/>
-        </w:rPr>
-        <w:t>a dissertação</w:t>
-      </w:r>
-      <w:r>
-        <w:rPr>
-          <w:rFonts w:ascii="Times New Roman" w:hAnsi="Times New Roman" w:cs="Times New Roman"/>
-          <w:sz w:val="24"/>
-          <w:szCs w:val="24"/>
-        </w:rPr>
-        <w:t>, da apresentação da defesa e do artigo produzido.</w:t>
-      </w:r>
-    </w:p>
-    <w:p>
-      <w:pPr>
-        <w:spacing w:line="360" w:lineRule="auto"/>
-        <w:ind w:firstLine="709"/>
-        <w:rPr>
-          <w:rFonts w:ascii="Times New Roman" w:hAnsi="Times New Roman" w:cs="Times New Roman"/>
-          <w:sz w:val="24"/>
-          <w:szCs w:val="24"/>
-        </w:rPr>
-      </w:pPr>
-    </w:p>
-    <w:p>
-      <w:pPr>
-        <w:spacing w:line="360" w:lineRule="auto"/>
-        <w:ind w:firstLine="709"/>
-        <w:rPr>
-          <w:rFonts w:ascii="Times New Roman" w:hAnsi="Times New Roman" w:cs="Times New Roman"/>
-          <w:sz w:val="24"/>
-          <w:szCs w:val="24"/>
-        </w:rPr>
-      </w:pPr>
-      <w:bookmarkStart w:id="5" w:name="_GoBack"/>
       <w:bookmarkEnd w:id="5"/>
     </w:p>
     <w:p>
       <w:pPr>
+        <w:spacing w:line="360" w:lineRule="auto"/>
+        <w:ind w:firstLine="709"/>
+        <w:rPr>
+          <w:rFonts w:ascii="Times New Roman" w:hAnsi="Times New Roman" w:cs="Times New Roman"/>
+          <w:sz w:val="24"/>
+          <w:szCs w:val="24"/>
+        </w:rPr>
+      </w:pPr>
+      <w:r>
+        <w:rPr>
+          <w:rFonts w:ascii="Times New Roman" w:hAnsi="Times New Roman" w:cs="Times New Roman"/>
+          <w:sz w:val="24"/>
+          <w:szCs w:val="24"/>
+        </w:rPr>
+        <w:t>Todo o material desenvolvido ao longo do per</w:t>
+      </w:r>
+      <w:r>
+        <w:rPr>
+          <w:rFonts w:ascii="Times New Roman" w:hAnsi="Times New Roman" w:cs="Times New Roman"/>
+          <w:sz w:val="24"/>
+          <w:szCs w:val="24"/>
+        </w:rPr>
+        <w:t xml:space="preserve">íodo </w:t>
+      </w:r>
+      <w:r>
+        <w:rPr>
+          <w:rFonts w:ascii="Times New Roman" w:hAnsi="Times New Roman" w:cs="Times New Roman"/>
+          <w:sz w:val="24"/>
+          <w:szCs w:val="24"/>
+        </w:rPr>
+        <w:t>do projeto</w:t>
+      </w:r>
+      <w:r>
+        <w:rPr>
+          <w:rFonts w:ascii="Times New Roman" w:hAnsi="Times New Roman" w:cs="Times New Roman"/>
+          <w:sz w:val="24"/>
+          <w:szCs w:val="24"/>
+        </w:rPr>
+        <w:t xml:space="preserve"> foi entregue</w:t>
+      </w:r>
+      <w:r>
+        <w:rPr>
+          <w:rFonts w:ascii="Times New Roman" w:hAnsi="Times New Roman" w:cs="Times New Roman"/>
+          <w:sz w:val="24"/>
+          <w:szCs w:val="24"/>
+        </w:rPr>
+        <w:t xml:space="preserve"> pelo aluno </w:t>
+      </w:r>
+      <w:r>
+        <w:rPr>
+          <w:rFonts w:ascii="Times New Roman" w:hAnsi="Times New Roman" w:cs="Times New Roman"/>
+          <w:sz w:val="24"/>
+          <w:szCs w:val="24"/>
+        </w:rPr>
+        <w:t>ao coordenador do projeto n</w:t>
+      </w:r>
+      <w:r>
+        <w:rPr>
+          <w:rFonts w:ascii="Times New Roman" w:hAnsi="Times New Roman" w:cs="Times New Roman"/>
+          <w:sz w:val="24"/>
+          <w:szCs w:val="24"/>
+        </w:rPr>
+        <w:t>a UFRN, Prof. André Laurindo Maitelli.</w:t>
+      </w:r>
+      <w:r>
+        <w:rPr>
+          <w:rFonts w:ascii="Times New Roman" w:hAnsi="Times New Roman" w:cs="Times New Roman"/>
+          <w:sz w:val="24"/>
+          <w:szCs w:val="24"/>
+        </w:rPr>
+        <w:t xml:space="preserve"> </w:t>
+      </w:r>
+      <w:r>
+        <w:rPr>
+          <w:rFonts w:ascii="Times New Roman" w:hAnsi="Times New Roman" w:cs="Times New Roman"/>
+          <w:sz w:val="24"/>
+          <w:szCs w:val="24"/>
+        </w:rPr>
+        <w:t>O material citado engloba todos os sistemas computacionais</w:t>
+      </w:r>
+      <w:r>
+        <w:rPr>
+          <w:rFonts w:ascii="Times New Roman" w:hAnsi="Times New Roman" w:cs="Times New Roman"/>
+          <w:sz w:val="24"/>
+          <w:szCs w:val="24"/>
+        </w:rPr>
+        <w:t xml:space="preserve"> desenvolvidos, além</w:t>
+      </w:r>
+      <w:r>
+        <w:rPr>
+          <w:rFonts w:ascii="Times New Roman" w:hAnsi="Times New Roman" w:cs="Times New Roman"/>
+          <w:sz w:val="24"/>
+          <w:szCs w:val="24"/>
+        </w:rPr>
+        <w:t xml:space="preserve"> </w:t>
+      </w:r>
+      <w:r>
+        <w:rPr>
+          <w:rFonts w:ascii="Times New Roman" w:hAnsi="Times New Roman" w:cs="Times New Roman"/>
+          <w:sz w:val="24"/>
+          <w:szCs w:val="24"/>
+        </w:rPr>
+        <w:t>d</w:t>
+      </w:r>
+      <w:r>
+        <w:rPr>
+          <w:rFonts w:ascii="Times New Roman" w:hAnsi="Times New Roman" w:cs="Times New Roman"/>
+          <w:sz w:val="24"/>
+          <w:szCs w:val="24"/>
+        </w:rPr>
+        <w:t>a dissertação</w:t>
+      </w:r>
+      <w:r>
+        <w:rPr>
+          <w:rFonts w:ascii="Times New Roman" w:hAnsi="Times New Roman" w:cs="Times New Roman"/>
+          <w:sz w:val="24"/>
+          <w:szCs w:val="24"/>
+        </w:rPr>
+        <w:t>, da apresentação da defesa e do artigo produzido.</w:t>
+      </w:r>
+    </w:p>
+    <w:p>
+      <w:pPr>
+        <w:spacing w:line="360" w:lineRule="auto"/>
+        <w:ind w:firstLine="709"/>
+        <w:rPr>
+          <w:rFonts w:ascii="Times New Roman" w:hAnsi="Times New Roman" w:cs="Times New Roman"/>
+          <w:sz w:val="24"/>
+          <w:szCs w:val="24"/>
+        </w:rPr>
+      </w:pPr>
+    </w:p>
+    <w:p>
+      <w:pPr>
+        <w:spacing w:line="360" w:lineRule="auto"/>
+        <w:ind w:firstLine="709"/>
+        <w:rPr>
+          <w:rFonts w:ascii="Times New Roman" w:hAnsi="Times New Roman" w:cs="Times New Roman"/>
+          <w:sz w:val="24"/>
+          <w:szCs w:val="24"/>
+        </w:rPr>
+      </w:pPr>
+    </w:p>
+    <w:p>
+      <w:pPr>
         <w:pStyle w:val="Tpico1-Diogo"/>
         <w:spacing w:after="120" w:line="360" w:lineRule="auto"/>
         <w:ind w:left="0" w:firstLine="0"/>
-      </w:pPr>
-      <w:bookmarkStart w:id="6" w:name="_Toc299058670"/>
-      <w:r>
+        <w:rPr>
+          <w:lang w:val="en-US"/>
+        </w:rPr>
+      </w:pPr>
+      <w:bookmarkStart w:id="6" w:name="_Toc299091718"/>
+      <w:r>
+        <w:rPr>
+          <w:lang w:val="en-US"/>
+        </w:rPr>
         <w:t>3</w:t>
       </w:r>
       <w:r>
+        <w:rPr>
+          <w:lang w:val="en-US"/>
+        </w:rPr>
         <w:t xml:space="preserve">. </w:t>
       </w:r>
       <w:r>
-        <w:t>A</w:t>
-      </w:r>
-      <w:r>
-        <w:t>rtigos</w:t>
+        <w:rPr>
+          <w:lang w:val="en-US"/>
+        </w:rPr>
+        <w:t>Produção científica</w:t>
       </w:r>
       <w:bookmarkEnd w:id="6"/>
     </w:p>
@@ -5974,6 +6157,7 @@
         <w:docPartUnique/>
       </w:docPartObj>
     </w:sdtPr>
+    <w:sdtEndPr/>
     <w:sdtContent>
       <w:p>
         <w:pPr>
@@ -7814,7 +7998,7 @@
 </file>
 
 <file path=customXml/itemProps1.xml><?xml version="1.0" encoding="utf-8"?>
-<ds:datastoreItem xmlns:ds="http://schemas.openxmlformats.org/officeDocument/2006/customXml" ds:itemID="{8D99530F-695D-4EA5-9405-0C09FC66C4A9}">
+<ds:datastoreItem xmlns:ds="http://schemas.openxmlformats.org/officeDocument/2006/customXml" ds:itemID="{71EB0013-50BA-4C39-9609-104E22AC10D8}">
   <ds:schemaRefs>
     <ds:schemaRef ds:uri="http://schemas.openxmlformats.org/officeDocument/2006/bibliography"/>
   </ds:schemaRefs>

</xml_diff>